<commit_message>
Made report 5 and some other changes
</commit_message>
<xml_diff>
--- a/Lab4/312_Kutsenko_4.docx
+++ b/Lab4/312_Kutsenko_4.docx
@@ -190,17 +190,7 @@
           <w:szCs w:val="28"/>
           <w:lang w:val="ru-RU"/>
         </w:rPr>
-        <w:t>О ВЫПОЛНЕНИИ ЛАБОРАТОРНОЙ РАБОТЫ №</w:t>
-      </w:r>
-      <w:r>
-        <w:rPr>
-          <w:rFonts w:cs="Times New Roman" w:ascii="Times New Roman" w:hAnsi="Times New Roman"/>
-          <w:b/>
-          <w:sz w:val="28"/>
-          <w:szCs w:val="28"/>
-          <w:lang w:val="ru-RU"/>
-        </w:rPr>
-        <w:t>4</w:t>
+        <w:t>О ВЫПОЛНЕНИИ ЛАБОРАТОРНОЙ РАБОТЫ №4</w:t>
       </w:r>
     </w:p>
     <w:p>
@@ -1236,97 +1226,7 @@
           <w:szCs w:val="28"/>
           <w:lang w:val="ru-RU"/>
         </w:rPr>
-        <w:t>Прожектор с реализацией физически корректного затухания света —</w:t>
-      </w:r>
-      <w:r>
-        <w:rPr>
-          <w:rFonts w:ascii="Times New Roman" w:hAnsi="Times New Roman"/>
-          <w:sz w:val="28"/>
-          <w:szCs w:val="28"/>
-          <w:lang w:val="ru-RU"/>
-        </w:rPr>
-        <w:t xml:space="preserve"> п</w:t>
-      </w:r>
-      <w:r>
-        <w:rPr>
-          <w:rFonts w:ascii="Times New Roman" w:hAnsi="Times New Roman"/>
-          <w:sz w:val="28"/>
-          <w:szCs w:val="28"/>
-          <w:lang w:val="ru-RU"/>
-        </w:rPr>
-        <w:t>остро</w:t>
-      </w:r>
-      <w:r>
-        <w:rPr>
-          <w:rFonts w:ascii="Times New Roman" w:hAnsi="Times New Roman"/>
-          <w:sz w:val="28"/>
-          <w:szCs w:val="28"/>
-          <w:lang w:val="ru-RU"/>
-        </w:rPr>
-        <w:t>ить</w:t>
-      </w:r>
-      <w:r>
-        <w:rPr>
-          <w:rFonts w:ascii="Times New Roman" w:hAnsi="Times New Roman"/>
-          <w:sz w:val="28"/>
-          <w:szCs w:val="28"/>
-          <w:lang w:val="ru-RU"/>
-        </w:rPr>
-        <w:t xml:space="preserve"> цилиндр. Реализ</w:t>
-      </w:r>
-      <w:r>
-        <w:rPr>
-          <w:rFonts w:ascii="Times New Roman" w:hAnsi="Times New Roman"/>
-          <w:sz w:val="28"/>
-          <w:szCs w:val="28"/>
-          <w:lang w:val="ru-RU"/>
-        </w:rPr>
-        <w:t>овать</w:t>
-      </w:r>
-      <w:r>
-        <w:rPr>
-          <w:rFonts w:ascii="Times New Roman" w:hAnsi="Times New Roman"/>
-          <w:sz w:val="28"/>
-          <w:szCs w:val="28"/>
-          <w:lang w:val="ru-RU"/>
-        </w:rPr>
-        <w:t xml:space="preserve"> прожектор (Spotlight) с физически корректным затуханием света в зависимости от расстояния до объекта. Использ</w:t>
-      </w:r>
-      <w:r>
-        <w:rPr>
-          <w:rFonts w:ascii="Times New Roman" w:hAnsi="Times New Roman"/>
-          <w:sz w:val="28"/>
-          <w:szCs w:val="28"/>
-          <w:lang w:val="ru-RU"/>
-        </w:rPr>
-        <w:t>овать</w:t>
-      </w:r>
-      <w:r>
-        <w:rPr>
-          <w:rFonts w:ascii="Times New Roman" w:hAnsi="Times New Roman"/>
-          <w:sz w:val="28"/>
-          <w:szCs w:val="28"/>
-          <w:lang w:val="ru-RU"/>
-        </w:rPr>
-        <w:t xml:space="preserve"> фрагментные шейдеры для расчета уровня освещения в зависимости от угла падения и расстояния до прожектора. Дополнительно: Доба</w:t>
-      </w:r>
-      <w:r>
-        <w:rPr>
-          <w:rFonts w:ascii="Times New Roman" w:hAnsi="Times New Roman"/>
-          <w:sz w:val="28"/>
-          <w:szCs w:val="28"/>
-          <w:lang w:val="ru-RU"/>
-        </w:rPr>
-        <w:t>вить</w:t>
-      </w:r>
-      <w:r>
-        <w:rPr>
-          <w:rFonts w:ascii="Times New Roman" w:hAnsi="Times New Roman"/>
-          <w:sz w:val="28"/>
-          <w:szCs w:val="28"/>
-          <w:lang w:val="ru-RU"/>
-        </w:rPr>
-        <w:t xml:space="preserve"> возможность изменения коэффициентов затухания для демонстрации различий в освещении.</w:t>
+        <w:t>Прожектор с реализацией физически корректного затухания света — построить цилиндр. Реализовать прожектор (Spotlight) с физически корректным затуханием света в зависимости от расстояния до объекта. Использовать фрагментные шейдеры для расчета уровня освещения в зависимости от угла падения и расстояния до прожектора. Дополнительно: Добавить возможность изменения коэффициентов затухания для демонстрации различий в освещении.</w:t>
       </w:r>
     </w:p>
     <w:p>
@@ -1894,61 +1794,7 @@
           <w:szCs w:val="28"/>
           <w:lang w:val="ru-RU"/>
         </w:rPr>
-        <w:t xml:space="preserve">В процессе выполнения данной лабораторной работы познакомился с  </w:t>
-      </w:r>
-      <w:r>
-        <w:rPr>
-          <w:rFonts w:ascii="Times New Roman" w:hAnsi="Times New Roman"/>
-          <w:sz w:val="28"/>
-          <w:szCs w:val="28"/>
-          <w:lang w:val="ru-RU"/>
-        </w:rPr>
-        <w:t xml:space="preserve">основными </w:t>
-      </w:r>
-      <w:r>
-        <w:rPr>
-          <w:rFonts w:ascii="Times New Roman" w:hAnsi="Times New Roman"/>
-          <w:sz w:val="28"/>
-          <w:szCs w:val="28"/>
-          <w:lang w:val="ru-RU"/>
-        </w:rPr>
-        <w:t>способами</w:t>
-      </w:r>
-      <w:r>
-        <w:rPr>
-          <w:rFonts w:ascii="Times New Roman" w:hAnsi="Times New Roman"/>
-          <w:sz w:val="28"/>
-          <w:szCs w:val="28"/>
-          <w:lang w:val="ru-RU"/>
-        </w:rPr>
-        <w:t xml:space="preserve"> </w:t>
-      </w:r>
-      <w:r>
-        <w:rPr>
-          <w:rFonts w:ascii="Times New Roman" w:hAnsi="Times New Roman"/>
-          <w:sz w:val="28"/>
-          <w:szCs w:val="28"/>
-          <w:lang w:val="ru-RU"/>
-        </w:rPr>
-        <w:t>создания простого освещения</w:t>
-      </w:r>
-      <w:r>
-        <w:rPr>
-          <w:rFonts w:ascii="Times New Roman" w:hAnsi="Times New Roman"/>
-          <w:sz w:val="28"/>
-          <w:szCs w:val="28"/>
-          <w:lang w:val="ru-RU"/>
-        </w:rPr>
-        <w:t xml:space="preserve">. </w:t>
-      </w:r>
-      <w:r>
-        <w:rPr>
-          <w:rFonts w:ascii="Times New Roman" w:hAnsi="Times New Roman"/>
-          <w:sz w:val="28"/>
-          <w:szCs w:val="28"/>
-          <w:lang w:val="ru-RU"/>
-        </w:rPr>
-        <w:t>Улучшил свои навыки работы с шейдерами GLSL, создав фрагментный шейдер освещения.</w:t>
+        <w:t>В процессе выполнения данной лабораторной работы познакомился с  основными способами создания простого освещения. Улучшил свои навыки работы с шейдерами GLSL, создав фрагментный шейдер освещения.</w:t>
       </w:r>
     </w:p>
     <w:sectPr>

</xml_diff>